<commit_message>
Black box testing is finished.
</commit_message>
<xml_diff>
--- a/TransportationManager/bbtp/BBTP.docx
+++ b/TransportationManager/bbtp/BBTP.docx
@@ -1,6 +1,6 @@
 
 <file path=word/document.xml><?xml version="1.0" encoding="utf-8"?>
-<w:document xmlns:wpc="http://schemas.microsoft.com/office/word/2010/wordprocessingCanvas" xmlns:cx="http://schemas.microsoft.com/office/drawing/2014/chartex" xmlns:cx1="http://schemas.microsoft.com/office/drawing/2015/9/8/chartex" xmlns:cx2="http://schemas.microsoft.com/office/drawing/2015/10/21/chartex" xmlns:cx3="http://schemas.microsoft.com/office/drawing/2016/5/9/chartex" xmlns:cx4="http://schemas.microsoft.com/office/drawing/2016/5/10/chartex" xmlns:cx5="http://schemas.microsoft.com/office/drawing/2016/5/11/chartex" xmlns:mc="http://schemas.openxmlformats.org/markup-compatibility/2006" xmlns:o="urn:schemas-microsoft-com:office:office" xmlns:r="http://schemas.openxmlformats.org/officeDocument/2006/relationships" xmlns:m="http://schemas.openxmlformats.org/officeDocument/2006/math" xmlns:v="urn:schemas-microsoft-com:vml" xmlns:wp14="http://schemas.microsoft.com/office/word/2010/wordprocessingDrawing" xmlns:wp="http://schemas.openxmlformats.org/drawingml/2006/wordprocessingDrawing" xmlns:w10="urn:schemas-microsoft-com:office:word" xmlns:w="http://schemas.openxmlformats.org/wordprocessingml/2006/main" xmlns:w14="http://schemas.microsoft.com/office/word/2010/wordml" xmlns:w15="http://schemas.microsoft.com/office/word/2012/wordml" xmlns:w16se="http://schemas.microsoft.com/office/word/2015/wordml/symex" xmlns:wpg="http://schemas.microsoft.com/office/word/2010/wordprocessingGroup" xmlns:wpi="http://schemas.microsoft.com/office/word/2010/wordprocessingInk" xmlns:wne="http://schemas.microsoft.com/office/word/2006/wordml" xmlns:wps="http://schemas.microsoft.com/office/word/2010/wordprocessingShape" mc:Ignorable="w14 w15 w16se wp14">
+<w:document xmlns:wpc="http://schemas.microsoft.com/office/word/2010/wordprocessingCanvas" xmlns:cx="http://schemas.microsoft.com/office/drawing/2014/chartex" xmlns:cx1="http://schemas.microsoft.com/office/drawing/2015/9/8/chartex" xmlns:cx2="http://schemas.microsoft.com/office/drawing/2015/10/21/chartex" xmlns:cx3="http://schemas.microsoft.com/office/drawing/2016/5/9/chartex" xmlns:cx4="http://schemas.microsoft.com/office/drawing/2016/5/10/chartex" xmlns:cx5="http://schemas.microsoft.com/office/drawing/2016/5/11/chartex" xmlns:cx6="http://schemas.microsoft.com/office/drawing/2016/5/12/chartex" xmlns:cx7="http://schemas.microsoft.com/office/drawing/2016/5/13/chartex" xmlns:cx8="http://schemas.microsoft.com/office/drawing/2016/5/14/chartex" xmlns:mc="http://schemas.openxmlformats.org/markup-compatibility/2006" xmlns:o="urn:schemas-microsoft-com:office:office" xmlns:r="http://schemas.openxmlformats.org/officeDocument/2006/relationships" xmlns:m="http://schemas.openxmlformats.org/officeDocument/2006/math" xmlns:v="urn:schemas-microsoft-com:vml" xmlns:wp14="http://schemas.microsoft.com/office/word/2010/wordprocessingDrawing" xmlns:wp="http://schemas.openxmlformats.org/drawingml/2006/wordprocessingDrawing" xmlns:w10="urn:schemas-microsoft-com:office:word" xmlns:w="http://schemas.openxmlformats.org/wordprocessingml/2006/main" xmlns:w14="http://schemas.microsoft.com/office/word/2010/wordml" xmlns:w15="http://schemas.microsoft.com/office/word/2012/wordml" xmlns:w16se="http://schemas.microsoft.com/office/word/2015/wordml/symex" xmlns:wpg="http://schemas.microsoft.com/office/word/2010/wordprocessingGroup" xmlns:wpi="http://schemas.microsoft.com/office/word/2010/wordprocessingInk" xmlns:wne="http://schemas.microsoft.com/office/word/2006/wordml" xmlns:wps="http://schemas.microsoft.com/office/word/2010/wordprocessingShape" mc:Ignorable="w14 w15 w16se wp14">
   <w:body>
     <w:p>
       <w:pPr>
@@ -128,13 +128,7 @@
     </w:p>
     <w:p>
       <w:r>
-        <w:t>The file “</w:t>
-      </w:r>
-      <w:r>
-        <w:t>onlyOne</w:t>
-      </w:r>
-      <w:r>
-        <w:t>.txt” has the contents:</w:t>
+        <w:t>The file “onlyOne.txt” has the contents:</w:t>
       </w:r>
     </w:p>
     <w:p>
@@ -143,21 +137,7 @@
           <w:rFonts w:ascii="Consolas" w:eastAsiaTheme="minorHAnsi" w:hAnsi="Consolas" w:cs="Consolas"/>
           <w:color w:val="auto"/>
         </w:rPr>
-        <w:t>11 29 1.9</w:t>
-      </w:r>
-      <w:r>
-        <w:rPr>
-          <w:rFonts w:ascii="Consolas" w:eastAsiaTheme="minorHAnsi" w:hAnsi="Consolas" w:cs="Consolas"/>
-          <w:color w:val="auto"/>
-        </w:rPr>
-        <w:t xml:space="preserve"> </w:t>
-      </w:r>
-      <w:r>
-        <w:rPr>
-          <w:rFonts w:ascii="Consolas" w:eastAsiaTheme="minorHAnsi" w:hAnsi="Consolas" w:cs="Consolas"/>
-          <w:color w:val="auto"/>
-        </w:rPr>
-        <w:t>9.4</w:t>
+        <w:t>11 29 1.9 9.4</w:t>
       </w:r>
     </w:p>
     <w:tbl>
@@ -233,10 +213,14 @@
               <w:jc w:val="center"/>
             </w:pPr>
             <w:r>
-              <w:t>Test #1 (DT) -</w:t>
-            </w:r>
-            <w:r>
-              <w:br/>
+              <w:t>Test #1 (DT) –</w:t>
+            </w:r>
+          </w:p>
+          <w:p>
+            <w:pPr>
+              <w:jc w:val="center"/>
+            </w:pPr>
+            <w:r>
               <w:t>Trying to Load an Invalid File</w:t>
             </w:r>
           </w:p>
@@ -285,7 +269,17 @@
           <w:tcPr>
             <w:tcW w:w="1491" w:type="dxa"/>
           </w:tcPr>
-          <w:p/>
+          <w:p>
+            <w:r>
+              <w:rPr>
+                <w:color w:val="70AD47" w:themeColor="accent6"/>
+              </w:rPr>
+              <w:t>SUCCESS</w:t>
+            </w:r>
+            <w:r>
+              <w:t>, the program re-prompts for valid input.</w:t>
+            </w:r>
+          </w:p>
         </w:tc>
       </w:tr>
       <w:tr>
@@ -304,10 +298,14 @@
               <w:t>ECP</w:t>
             </w:r>
             <w:r>
-              <w:t>) -</w:t>
-            </w:r>
-            <w:r>
-              <w:br/>
+              <w:t>) –</w:t>
+            </w:r>
+          </w:p>
+          <w:p>
+            <w:pPr>
+              <w:jc w:val="center"/>
+            </w:pPr>
+            <w:r>
               <w:t>Load a Valid File</w:t>
             </w:r>
           </w:p>
@@ -339,7 +337,13 @@
               <w:spacing w:before="280" w:after="280"/>
             </w:pPr>
             <w:r>
-              <w:t>At the file prompt, enter “input.txt”.</w:t>
+              <w:t>At the file prompt, enter “</w:t>
+            </w:r>
+            <w:r>
+              <w:t>input/</w:t>
+            </w:r>
+            <w:r>
+              <w:t>input.txt”.</w:t>
             </w:r>
           </w:p>
         </w:tc>
@@ -357,7 +361,17 @@
           <w:tcPr>
             <w:tcW w:w="1491" w:type="dxa"/>
           </w:tcPr>
-          <w:p/>
+          <w:p>
+            <w:r>
+              <w:rPr>
+                <w:color w:val="70AD47" w:themeColor="accent6"/>
+              </w:rPr>
+              <w:t>SUCCESS</w:t>
+            </w:r>
+            <w:r>
+              <w:t>, the program prompts for an MST type selection.</w:t>
+            </w:r>
+          </w:p>
         </w:tc>
       </w:tr>
       <w:tr>
@@ -370,10 +384,17 @@
               <w:jc w:val="center"/>
             </w:pPr>
             <w:r>
-              <w:t>Test #3 (BVA) -</w:t>
-            </w:r>
-            <w:r>
-              <w:br/>
+              <w:t xml:space="preserve">Test #3 </w:t>
+            </w:r>
+            <w:r>
+              <w:t>(BVA) –</w:t>
+            </w:r>
+          </w:p>
+          <w:p>
+            <w:pPr>
+              <w:jc w:val="center"/>
+            </w:pPr>
+            <w:r>
               <w:t>Build Tree with Only One Edge</w:t>
             </w:r>
           </w:p>
@@ -392,13 +413,7 @@
             </w:r>
             <w:proofErr w:type="spellEnd"/>
             <w:r>
-              <w:t>: The file “</w:t>
-            </w:r>
-            <w:r>
-              <w:t>onlyOne</w:t>
-            </w:r>
-            <w:r>
-              <w:t>.txt” exists, and the contents are described as above, the user has started the program.</w:t>
+              <w:t>: The file “onlyOne.txt” exists, and the contents are described as above, the user has started the program.</w:t>
             </w:r>
           </w:p>
           <w:p>
@@ -411,7 +426,13 @@
               <w:spacing w:before="280" w:after="280"/>
             </w:pPr>
             <w:r>
-              <w:t>At the file prompt, enter “onlyOne.txt”.</w:t>
+              <w:t>At the file prompt, enter “</w:t>
+            </w:r>
+            <w:r>
+              <w:t>input/</w:t>
+            </w:r>
+            <w:r>
+              <w:t>onlyOne.txt”.</w:t>
             </w:r>
           </w:p>
           <w:p>
@@ -424,12 +445,7 @@
               <w:spacing w:before="280" w:after="280"/>
             </w:pPr>
             <w:r>
-              <w:t>At the MST type sele</w:t>
-            </w:r>
-            <w:bookmarkStart w:id="0" w:name="_GoBack"/>
-            <w:bookmarkEnd w:id="0"/>
-            <w:r>
-              <w:t xml:space="preserve">ction, the user </w:t>
+              <w:t xml:space="preserve">At the MST type selection, the user </w:t>
             </w:r>
             <w:r>
               <w:t>enters “</w:t>
@@ -462,7 +478,17 @@
           <w:tcPr>
             <w:tcW w:w="1491" w:type="dxa"/>
           </w:tcPr>
-          <w:p/>
+          <w:p>
+            <w:r>
+              <w:rPr>
+                <w:color w:val="70AD47" w:themeColor="accent6"/>
+              </w:rPr>
+              <w:t>SUCCESS</w:t>
+            </w:r>
+            <w:r>
+              <w:t>, the empty list is printed to console output.</w:t>
+            </w:r>
+          </w:p>
         </w:tc>
       </w:tr>
       <w:tr>
@@ -474,6 +500,17 @@
             <w:pPr>
               <w:jc w:val="center"/>
             </w:pPr>
+            <w:r>
+              <w:t>Test #4 (ECP) –</w:t>
+            </w:r>
+          </w:p>
+          <w:p>
+            <w:pPr>
+              <w:jc w:val="center"/>
+            </w:pPr>
+            <w:r>
+              <w:t>Build a Cost-based MST</w:t>
+            </w:r>
           </w:p>
         </w:tc>
         <w:tc>
@@ -481,18 +518,172 @@
             <w:tcW w:w="3452" w:type="dxa"/>
           </w:tcPr>
           <w:p/>
+          <w:p>
+            <w:proofErr w:type="spellStart"/>
+            <w:r>
+              <w:t>Prereq</w:t>
+            </w:r>
+            <w:proofErr w:type="spellEnd"/>
+            <w:r>
+              <w:t>: Test #2 is passing and the program is prompting the user to choose MST type.</w:t>
+            </w:r>
+          </w:p>
+          <w:p>
+            <w:pPr>
+              <w:pStyle w:val="ListParagraph"/>
+              <w:numPr>
+                <w:ilvl w:val="0"/>
+                <w:numId w:val="4"/>
+              </w:numPr>
+            </w:pPr>
+            <w:r>
+              <w:t>At the MST type selection, the user enters “cost”.</w:t>
+            </w:r>
+          </w:p>
         </w:tc>
         <w:tc>
           <w:tcPr>
             <w:tcW w:w="1617" w:type="dxa"/>
           </w:tcPr>
-          <w:p/>
+          <w:p>
+            <w:pPr>
+              <w:widowControl/>
+              <w:autoSpaceDE w:val="0"/>
+              <w:autoSpaceDN w:val="0"/>
+              <w:adjustRightInd w:val="0"/>
+              <w:spacing w:after="0" w:line="240" w:lineRule="auto"/>
+            </w:pPr>
+            <w:r>
+              <w:t>The following is printed to standard output, and the user is again prompted for MST type:</w:t>
+            </w:r>
+          </w:p>
+          <w:p>
+            <w:pPr>
+              <w:widowControl/>
+              <w:autoSpaceDE w:val="0"/>
+              <w:autoSpaceDN w:val="0"/>
+              <w:adjustRightInd w:val="0"/>
+              <w:spacing w:after="0" w:line="240" w:lineRule="auto"/>
+            </w:pPr>
+          </w:p>
+          <w:p>
+            <w:pPr>
+              <w:widowControl/>
+              <w:autoSpaceDE w:val="0"/>
+              <w:autoSpaceDN w:val="0"/>
+              <w:adjustRightInd w:val="0"/>
+              <w:spacing w:after="0" w:line="240" w:lineRule="auto"/>
+              <w:rPr>
+                <w:rFonts w:ascii="Consolas" w:eastAsiaTheme="minorHAnsi" w:hAnsi="Consolas" w:cs="Consolas"/>
+                <w:color w:val="auto"/>
+                <w:sz w:val="20"/>
+                <w:szCs w:val="20"/>
+              </w:rPr>
+            </w:pPr>
+            <w:r>
+              <w:rPr>
+                <w:rFonts w:ascii="Consolas" w:eastAsiaTheme="minorHAnsi" w:hAnsi="Consolas" w:cs="Consolas"/>
+                <w:sz w:val="20"/>
+                <w:szCs w:val="20"/>
+              </w:rPr>
+              <w:t>List[</w:t>
+            </w:r>
+          </w:p>
+          <w:p>
+            <w:pPr>
+              <w:widowControl/>
+              <w:autoSpaceDE w:val="0"/>
+              <w:autoSpaceDN w:val="0"/>
+              <w:adjustRightInd w:val="0"/>
+              <w:spacing w:after="0" w:line="240" w:lineRule="auto"/>
+              <w:rPr>
+                <w:rFonts w:ascii="Consolas" w:eastAsiaTheme="minorHAnsi" w:hAnsi="Consolas" w:cs="Consolas"/>
+                <w:color w:val="auto"/>
+                <w:sz w:val="20"/>
+                <w:szCs w:val="20"/>
+              </w:rPr>
+            </w:pPr>
+            <w:r>
+              <w:rPr>
+                <w:rFonts w:ascii="Consolas" w:eastAsiaTheme="minorHAnsi" w:hAnsi="Consolas" w:cs="Consolas"/>
+                <w:sz w:val="20"/>
+                <w:szCs w:val="20"/>
+              </w:rPr>
+              <w:t xml:space="preserve">   Highway[city1=1, city2=0, cost=5.0, asphalt=101.0],</w:t>
+            </w:r>
+          </w:p>
+          <w:p>
+            <w:pPr>
+              <w:widowControl/>
+              <w:autoSpaceDE w:val="0"/>
+              <w:autoSpaceDN w:val="0"/>
+              <w:adjustRightInd w:val="0"/>
+              <w:spacing w:after="0" w:line="240" w:lineRule="auto"/>
+              <w:rPr>
+                <w:rFonts w:ascii="Consolas" w:eastAsiaTheme="minorHAnsi" w:hAnsi="Consolas" w:cs="Consolas"/>
+                <w:color w:val="auto"/>
+                <w:sz w:val="20"/>
+                <w:szCs w:val="20"/>
+              </w:rPr>
+            </w:pPr>
+            <w:r>
+              <w:rPr>
+                <w:rFonts w:ascii="Consolas" w:eastAsiaTheme="minorHAnsi" w:hAnsi="Consolas" w:cs="Consolas"/>
+                <w:sz w:val="20"/>
+                <w:szCs w:val="20"/>
+              </w:rPr>
+              <w:t xml:space="preserve">   Highway[city1=1, city2=2, cost=6.0, asphalt=55.0],</w:t>
+            </w:r>
+          </w:p>
+          <w:p>
+            <w:pPr>
+              <w:widowControl/>
+              <w:autoSpaceDE w:val="0"/>
+              <w:autoSpaceDN w:val="0"/>
+              <w:adjustRightInd w:val="0"/>
+              <w:spacing w:after="0" w:line="240" w:lineRule="auto"/>
+              <w:rPr>
+                <w:rFonts w:ascii="Consolas" w:eastAsiaTheme="minorHAnsi" w:hAnsi="Consolas" w:cs="Consolas"/>
+                <w:color w:val="auto"/>
+                <w:sz w:val="20"/>
+                <w:szCs w:val="20"/>
+              </w:rPr>
+            </w:pPr>
+            <w:r>
+              <w:rPr>
+                <w:rFonts w:ascii="Consolas" w:eastAsiaTheme="minorHAnsi" w:hAnsi="Consolas" w:cs="Consolas"/>
+                <w:sz w:val="20"/>
+                <w:szCs w:val="20"/>
+              </w:rPr>
+              <w:t xml:space="preserve">   Highway[city1=3, city2=1, cost=10.0, asphalt=66.0]</w:t>
+            </w:r>
+          </w:p>
+          <w:p>
+            <w:r>
+              <w:rPr>
+                <w:rFonts w:ascii="Consolas" w:eastAsiaTheme="minorHAnsi" w:hAnsi="Consolas" w:cs="Consolas"/>
+                <w:sz w:val="20"/>
+                <w:szCs w:val="20"/>
+              </w:rPr>
+              <w:t>]</w:t>
+            </w:r>
+          </w:p>
         </w:tc>
         <w:tc>
           <w:tcPr>
             <w:tcW w:w="1491" w:type="dxa"/>
           </w:tcPr>
-          <w:p/>
+          <w:p>
+            <w:r>
+              <w:rPr>
+                <w:color w:val="70AD47" w:themeColor="accent6"/>
+              </w:rPr>
+              <w:t>SUCCESS</w:t>
+            </w:r>
+            <w:r>
+              <w:t>, the correct list is printed to console output.</w:t>
+            </w:r>
+          </w:p>
         </w:tc>
       </w:tr>
       <w:tr>
@@ -504,25 +695,200 @@
             <w:pPr>
               <w:jc w:val="center"/>
             </w:pPr>
+            <w:r>
+              <w:t>Test #5 (ECP) –</w:t>
+            </w:r>
+          </w:p>
+          <w:p>
+            <w:pPr>
+              <w:jc w:val="center"/>
+            </w:pPr>
+            <w:r>
+              <w:t>Build an Asphalt-based MST</w:t>
+            </w:r>
           </w:p>
         </w:tc>
         <w:tc>
           <w:tcPr>
             <w:tcW w:w="3452" w:type="dxa"/>
           </w:tcPr>
-          <w:p/>
+          <w:p>
+            <w:proofErr w:type="spellStart"/>
+            <w:r>
+              <w:t>Prereq</w:t>
+            </w:r>
+            <w:proofErr w:type="spellEnd"/>
+            <w:r>
+              <w:t>: Test #2 is passing and the program is prompting the user to choose MST type.</w:t>
+            </w:r>
+          </w:p>
+          <w:p>
+            <w:pPr>
+              <w:pStyle w:val="ListParagraph"/>
+              <w:numPr>
+                <w:ilvl w:val="0"/>
+                <w:numId w:val="5"/>
+              </w:numPr>
+            </w:pPr>
+            <w:r>
+              <w:t>At the MST type selection, the user enters “</w:t>
+            </w:r>
+            <w:r>
+              <w:t>asphalt</w:t>
+            </w:r>
+            <w:r>
+              <w:t>”.</w:t>
+            </w:r>
+          </w:p>
         </w:tc>
         <w:tc>
           <w:tcPr>
             <w:tcW w:w="1617" w:type="dxa"/>
           </w:tcPr>
-          <w:p/>
+          <w:p>
+            <w:pPr>
+              <w:widowControl/>
+              <w:autoSpaceDE w:val="0"/>
+              <w:autoSpaceDN w:val="0"/>
+              <w:adjustRightInd w:val="0"/>
+              <w:spacing w:after="0" w:line="240" w:lineRule="auto"/>
+            </w:pPr>
+            <w:r>
+              <w:t>The following is printed to standard output, and the user is again prompted for MST type:</w:t>
+            </w:r>
+          </w:p>
+          <w:p>
+            <w:pPr>
+              <w:widowControl/>
+              <w:autoSpaceDE w:val="0"/>
+              <w:autoSpaceDN w:val="0"/>
+              <w:adjustRightInd w:val="0"/>
+              <w:spacing w:after="0" w:line="240" w:lineRule="auto"/>
+              <w:rPr>
+                <w:rFonts w:ascii="Consolas" w:eastAsiaTheme="minorHAnsi" w:hAnsi="Consolas" w:cs="Consolas"/>
+                <w:sz w:val="20"/>
+                <w:szCs w:val="20"/>
+              </w:rPr>
+            </w:pPr>
+          </w:p>
+          <w:p>
+            <w:pPr>
+              <w:widowControl/>
+              <w:autoSpaceDE w:val="0"/>
+              <w:autoSpaceDN w:val="0"/>
+              <w:adjustRightInd w:val="0"/>
+              <w:spacing w:after="0" w:line="240" w:lineRule="auto"/>
+              <w:rPr>
+                <w:rFonts w:ascii="Consolas" w:eastAsiaTheme="minorHAnsi" w:hAnsi="Consolas" w:cs="Consolas"/>
+                <w:color w:val="auto"/>
+                <w:sz w:val="20"/>
+                <w:szCs w:val="20"/>
+              </w:rPr>
+            </w:pPr>
+            <w:r>
+              <w:rPr>
+                <w:rFonts w:ascii="Consolas" w:eastAsiaTheme="minorHAnsi" w:hAnsi="Consolas" w:cs="Consolas"/>
+                <w:sz w:val="20"/>
+                <w:szCs w:val="20"/>
+              </w:rPr>
+              <w:t>List[</w:t>
+            </w:r>
+          </w:p>
+          <w:p>
+            <w:pPr>
+              <w:widowControl/>
+              <w:autoSpaceDE w:val="0"/>
+              <w:autoSpaceDN w:val="0"/>
+              <w:adjustRightInd w:val="0"/>
+              <w:spacing w:after="0" w:line="240" w:lineRule="auto"/>
+              <w:rPr>
+                <w:rFonts w:ascii="Consolas" w:eastAsiaTheme="minorHAnsi" w:hAnsi="Consolas" w:cs="Consolas"/>
+                <w:color w:val="auto"/>
+                <w:sz w:val="20"/>
+                <w:szCs w:val="20"/>
+              </w:rPr>
+            </w:pPr>
+            <w:r>
+              <w:rPr>
+                <w:rFonts w:ascii="Consolas" w:eastAsiaTheme="minorHAnsi" w:hAnsi="Consolas" w:cs="Consolas"/>
+                <w:sz w:val="20"/>
+                <w:szCs w:val="20"/>
+              </w:rPr>
+              <w:t xml:space="preserve">   Highway[city1=1, city2=2, cost=6.0, asphalt=55.0],</w:t>
+            </w:r>
+          </w:p>
+          <w:p>
+            <w:pPr>
+              <w:widowControl/>
+              <w:autoSpaceDE w:val="0"/>
+              <w:autoSpaceDN w:val="0"/>
+              <w:adjustRightInd w:val="0"/>
+              <w:spacing w:after="0" w:line="240" w:lineRule="auto"/>
+              <w:rPr>
+                <w:rFonts w:ascii="Consolas" w:eastAsiaTheme="minorHAnsi" w:hAnsi="Consolas" w:cs="Consolas"/>
+                <w:color w:val="auto"/>
+                <w:sz w:val="20"/>
+                <w:szCs w:val="20"/>
+              </w:rPr>
+            </w:pPr>
+            <w:r>
+              <w:rPr>
+                <w:rFonts w:ascii="Consolas" w:eastAsiaTheme="minorHAnsi" w:hAnsi="Consolas" w:cs="Consolas"/>
+                <w:sz w:val="20"/>
+                <w:szCs w:val="20"/>
+              </w:rPr>
+              <w:t xml:space="preserve">   Highway[city1=3, city2=1, cost=10.0, asphalt=66.0],</w:t>
+            </w:r>
+          </w:p>
+          <w:p>
+            <w:pPr>
+              <w:widowControl/>
+              <w:autoSpaceDE w:val="0"/>
+              <w:autoSpaceDN w:val="0"/>
+              <w:adjustRightInd w:val="0"/>
+              <w:spacing w:after="0" w:line="240" w:lineRule="auto"/>
+              <w:rPr>
+                <w:rFonts w:ascii="Consolas" w:eastAsiaTheme="minorHAnsi" w:hAnsi="Consolas" w:cs="Consolas"/>
+                <w:color w:val="auto"/>
+                <w:sz w:val="20"/>
+                <w:szCs w:val="20"/>
+              </w:rPr>
+            </w:pPr>
+            <w:r>
+              <w:rPr>
+                <w:rFonts w:ascii="Consolas" w:eastAsiaTheme="minorHAnsi" w:hAnsi="Consolas" w:cs="Consolas"/>
+                <w:sz w:val="20"/>
+                <w:szCs w:val="20"/>
+              </w:rPr>
+              <w:t xml:space="preserve">   Highway[city1=2, city2=0, cost=7.0, asphalt=77.0]</w:t>
+            </w:r>
+          </w:p>
+          <w:p>
+            <w:r>
+              <w:rPr>
+                <w:rFonts w:ascii="Consolas" w:eastAsiaTheme="minorHAnsi" w:hAnsi="Consolas" w:cs="Consolas"/>
+                <w:sz w:val="20"/>
+                <w:szCs w:val="20"/>
+              </w:rPr>
+              <w:t>]</w:t>
+            </w:r>
+          </w:p>
         </w:tc>
         <w:tc>
           <w:tcPr>
             <w:tcW w:w="1491" w:type="dxa"/>
           </w:tcPr>
-          <w:p/>
+          <w:p>
+            <w:r>
+              <w:rPr>
+                <w:color w:val="70AD47" w:themeColor="accent6"/>
+              </w:rPr>
+              <w:t>SUCCESS</w:t>
+            </w:r>
+            <w:r>
+              <w:t>, the correct list is printed to console output.</w:t>
+            </w:r>
+          </w:p>
         </w:tc>
       </w:tr>
       <w:tr>
@@ -534,25 +900,70 @@
             <w:pPr>
               <w:jc w:val="center"/>
             </w:pPr>
+            <w:r>
+              <w:t>Test #6 (ECP) -</w:t>
+            </w:r>
+            <w:r>
+              <w:br/>
+              <w:t>Quit</w:t>
+            </w:r>
           </w:p>
         </w:tc>
         <w:tc>
           <w:tcPr>
             <w:tcW w:w="3452" w:type="dxa"/>
           </w:tcPr>
-          <w:p/>
+          <w:p>
+            <w:proofErr w:type="spellStart"/>
+            <w:r>
+              <w:t>Prereq</w:t>
+            </w:r>
+            <w:proofErr w:type="spellEnd"/>
+            <w:r>
+              <w:t>: The program has started.</w:t>
+            </w:r>
+          </w:p>
+          <w:p>
+            <w:pPr>
+              <w:pStyle w:val="ListParagraph"/>
+              <w:numPr>
+                <w:ilvl w:val="0"/>
+                <w:numId w:val="6"/>
+              </w:numPr>
+            </w:pPr>
+            <w:r>
+              <w:t>At any point, the user enters “quit”.</w:t>
+            </w:r>
+          </w:p>
         </w:tc>
         <w:tc>
           <w:tcPr>
             <w:tcW w:w="1617" w:type="dxa"/>
           </w:tcPr>
-          <w:p/>
+          <w:p>
+            <w:r>
+              <w:t>The program stops executing.</w:t>
+            </w:r>
+          </w:p>
         </w:tc>
         <w:tc>
           <w:tcPr>
             <w:tcW w:w="1491" w:type="dxa"/>
           </w:tcPr>
-          <w:p/>
+          <w:p>
+            <w:r>
+              <w:rPr>
+                <w:color w:val="70AD47" w:themeColor="accent6"/>
+              </w:rPr>
+              <w:t>SUCCESS</w:t>
+            </w:r>
+            <w:r>
+              <w:t xml:space="preserve">, </w:t>
+            </w:r>
+            <w:r>
+              <w:t>the program stops.</w:t>
+            </w:r>
+          </w:p>
         </w:tc>
       </w:tr>
     </w:tbl>
@@ -569,7 +980,7 @@
 </file>
 
 <file path=word/numbering.xml><?xml version="1.0" encoding="utf-8"?>
-<w:numbering xmlns:wpc="http://schemas.microsoft.com/office/word/2010/wordprocessingCanvas" xmlns:cx="http://schemas.microsoft.com/office/drawing/2014/chartex" xmlns:cx1="http://schemas.microsoft.com/office/drawing/2015/9/8/chartex" xmlns:cx2="http://schemas.microsoft.com/office/drawing/2015/10/21/chartex" xmlns:cx3="http://schemas.microsoft.com/office/drawing/2016/5/9/chartex" xmlns:cx4="http://schemas.microsoft.com/office/drawing/2016/5/10/chartex" xmlns:cx5="http://schemas.microsoft.com/office/drawing/2016/5/11/chartex" xmlns:mc="http://schemas.openxmlformats.org/markup-compatibility/2006" xmlns:o="urn:schemas-microsoft-com:office:office" xmlns:r="http://schemas.openxmlformats.org/officeDocument/2006/relationships" xmlns:m="http://schemas.openxmlformats.org/officeDocument/2006/math" xmlns:v="urn:schemas-microsoft-com:vml" xmlns:wp14="http://schemas.microsoft.com/office/word/2010/wordprocessingDrawing" xmlns:wp="http://schemas.openxmlformats.org/drawingml/2006/wordprocessingDrawing" xmlns:w10="urn:schemas-microsoft-com:office:word" xmlns:w="http://schemas.openxmlformats.org/wordprocessingml/2006/main" xmlns:w14="http://schemas.microsoft.com/office/word/2010/wordml" xmlns:w15="http://schemas.microsoft.com/office/word/2012/wordml" xmlns:w16se="http://schemas.microsoft.com/office/word/2015/wordml/symex" xmlns:wpg="http://schemas.microsoft.com/office/word/2010/wordprocessingGroup" xmlns:wpi="http://schemas.microsoft.com/office/word/2010/wordprocessingInk" xmlns:wne="http://schemas.microsoft.com/office/word/2006/wordml" xmlns:wps="http://schemas.microsoft.com/office/word/2010/wordprocessingShape" mc:Ignorable="w14 w15 w16se wp14">
+<w:numbering xmlns:wpc="http://schemas.microsoft.com/office/word/2010/wordprocessingCanvas" xmlns:cx="http://schemas.microsoft.com/office/drawing/2014/chartex" xmlns:cx1="http://schemas.microsoft.com/office/drawing/2015/9/8/chartex" xmlns:cx2="http://schemas.microsoft.com/office/drawing/2015/10/21/chartex" xmlns:cx3="http://schemas.microsoft.com/office/drawing/2016/5/9/chartex" xmlns:cx4="http://schemas.microsoft.com/office/drawing/2016/5/10/chartex" xmlns:cx5="http://schemas.microsoft.com/office/drawing/2016/5/11/chartex" xmlns:cx6="http://schemas.microsoft.com/office/drawing/2016/5/12/chartex" xmlns:cx7="http://schemas.microsoft.com/office/drawing/2016/5/13/chartex" xmlns:cx8="http://schemas.microsoft.com/office/drawing/2016/5/14/chartex" xmlns:mc="http://schemas.openxmlformats.org/markup-compatibility/2006" xmlns:o="urn:schemas-microsoft-com:office:office" xmlns:r="http://schemas.openxmlformats.org/officeDocument/2006/relationships" xmlns:m="http://schemas.openxmlformats.org/officeDocument/2006/math" xmlns:v="urn:schemas-microsoft-com:vml" xmlns:wp14="http://schemas.microsoft.com/office/word/2010/wordprocessingDrawing" xmlns:wp="http://schemas.openxmlformats.org/drawingml/2006/wordprocessingDrawing" xmlns:w10="urn:schemas-microsoft-com:office:word" xmlns:w="http://schemas.openxmlformats.org/wordprocessingml/2006/main" xmlns:w14="http://schemas.microsoft.com/office/word/2010/wordml" xmlns:w15="http://schemas.microsoft.com/office/word/2012/wordml" xmlns:w16se="http://schemas.microsoft.com/office/word/2015/wordml/symex" xmlns:wpg="http://schemas.microsoft.com/office/word/2010/wordprocessingGroup" xmlns:wpi="http://schemas.microsoft.com/office/word/2010/wordprocessingInk" xmlns:wne="http://schemas.microsoft.com/office/word/2006/wordml" xmlns:wps="http://schemas.microsoft.com/office/word/2010/wordprocessingShape" mc:Ignorable="w14 w15 w16se wp14">
   <w:abstractNum w:abstractNumId="0" w15:restartNumberingAfterBreak="0">
     <w:nsid w:val="06DD7450"/>
     <w:multiLevelType w:val="hybridMultilevel"/>
@@ -660,6 +1071,291 @@
     </w:lvl>
   </w:abstractNum>
   <w:abstractNum w:abstractNumId="1" w15:restartNumberingAfterBreak="0">
+    <w:nsid w:val="0ABE5C8E"/>
+    <w:multiLevelType w:val="hybridMultilevel"/>
+    <w:tmpl w:val="1BA6F364"/>
+    <w:lvl w:ilvl="0" w:tplc="0409000F">
+      <w:start w:val="1"/>
+      <w:numFmt w:val="decimal"/>
+      <w:lvlText w:val="%1."/>
+      <w:lvlJc w:val="left"/>
+      <w:pPr>
+        <w:ind w:left="720" w:hanging="360"/>
+      </w:pPr>
+    </w:lvl>
+    <w:lvl w:ilvl="1" w:tplc="04090019" w:tentative="1">
+      <w:start w:val="1"/>
+      <w:numFmt w:val="lowerLetter"/>
+      <w:lvlText w:val="%2."/>
+      <w:lvlJc w:val="left"/>
+      <w:pPr>
+        <w:ind w:left="1440" w:hanging="360"/>
+      </w:pPr>
+    </w:lvl>
+    <w:lvl w:ilvl="2" w:tplc="0409001B" w:tentative="1">
+      <w:start w:val="1"/>
+      <w:numFmt w:val="lowerRoman"/>
+      <w:lvlText w:val="%3."/>
+      <w:lvlJc w:val="right"/>
+      <w:pPr>
+        <w:ind w:left="2160" w:hanging="180"/>
+      </w:pPr>
+    </w:lvl>
+    <w:lvl w:ilvl="3" w:tplc="0409000F" w:tentative="1">
+      <w:start w:val="1"/>
+      <w:numFmt w:val="decimal"/>
+      <w:lvlText w:val="%4."/>
+      <w:lvlJc w:val="left"/>
+      <w:pPr>
+        <w:ind w:left="2880" w:hanging="360"/>
+      </w:pPr>
+    </w:lvl>
+    <w:lvl w:ilvl="4" w:tplc="04090019" w:tentative="1">
+      <w:start w:val="1"/>
+      <w:numFmt w:val="lowerLetter"/>
+      <w:lvlText w:val="%5."/>
+      <w:lvlJc w:val="left"/>
+      <w:pPr>
+        <w:ind w:left="3600" w:hanging="360"/>
+      </w:pPr>
+    </w:lvl>
+    <w:lvl w:ilvl="5" w:tplc="0409001B" w:tentative="1">
+      <w:start w:val="1"/>
+      <w:numFmt w:val="lowerRoman"/>
+      <w:lvlText w:val="%6."/>
+      <w:lvlJc w:val="right"/>
+      <w:pPr>
+        <w:ind w:left="4320" w:hanging="180"/>
+      </w:pPr>
+    </w:lvl>
+    <w:lvl w:ilvl="6" w:tplc="0409000F" w:tentative="1">
+      <w:start w:val="1"/>
+      <w:numFmt w:val="decimal"/>
+      <w:lvlText w:val="%7."/>
+      <w:lvlJc w:val="left"/>
+      <w:pPr>
+        <w:ind w:left="5040" w:hanging="360"/>
+      </w:pPr>
+    </w:lvl>
+    <w:lvl w:ilvl="7" w:tplc="04090019" w:tentative="1">
+      <w:start w:val="1"/>
+      <w:numFmt w:val="lowerLetter"/>
+      <w:lvlText w:val="%8."/>
+      <w:lvlJc w:val="left"/>
+      <w:pPr>
+        <w:ind w:left="5760" w:hanging="360"/>
+      </w:pPr>
+    </w:lvl>
+    <w:lvl w:ilvl="8" w:tplc="0409001B" w:tentative="1">
+      <w:start w:val="1"/>
+      <w:numFmt w:val="lowerRoman"/>
+      <w:lvlText w:val="%9."/>
+      <w:lvlJc w:val="right"/>
+      <w:pPr>
+        <w:ind w:left="6480" w:hanging="180"/>
+      </w:pPr>
+    </w:lvl>
+  </w:abstractNum>
+  <w:abstractNum w:abstractNumId="2" w15:restartNumberingAfterBreak="0">
+    <w:nsid w:val="1F496FE2"/>
+    <w:multiLevelType w:val="hybridMultilevel"/>
+    <w:tmpl w:val="1D78D7D4"/>
+    <w:lvl w:ilvl="0" w:tplc="0409000F">
+      <w:start w:val="1"/>
+      <w:numFmt w:val="decimal"/>
+      <w:lvlText w:val="%1."/>
+      <w:lvlJc w:val="left"/>
+      <w:pPr>
+        <w:ind w:left="720" w:hanging="360"/>
+      </w:pPr>
+    </w:lvl>
+    <w:lvl w:ilvl="1" w:tplc="04090019" w:tentative="1">
+      <w:start w:val="1"/>
+      <w:numFmt w:val="lowerLetter"/>
+      <w:lvlText w:val="%2."/>
+      <w:lvlJc w:val="left"/>
+      <w:pPr>
+        <w:ind w:left="1440" w:hanging="360"/>
+      </w:pPr>
+    </w:lvl>
+    <w:lvl w:ilvl="2" w:tplc="0409001B" w:tentative="1">
+      <w:start w:val="1"/>
+      <w:numFmt w:val="lowerRoman"/>
+      <w:lvlText w:val="%3."/>
+      <w:lvlJc w:val="right"/>
+      <w:pPr>
+        <w:ind w:left="2160" w:hanging="180"/>
+      </w:pPr>
+    </w:lvl>
+    <w:lvl w:ilvl="3" w:tplc="0409000F" w:tentative="1">
+      <w:start w:val="1"/>
+      <w:numFmt w:val="decimal"/>
+      <w:lvlText w:val="%4."/>
+      <w:lvlJc w:val="left"/>
+      <w:pPr>
+        <w:ind w:left="2880" w:hanging="360"/>
+      </w:pPr>
+    </w:lvl>
+    <w:lvl w:ilvl="4" w:tplc="04090019" w:tentative="1">
+      <w:start w:val="1"/>
+      <w:numFmt w:val="lowerLetter"/>
+      <w:lvlText w:val="%5."/>
+      <w:lvlJc w:val="left"/>
+      <w:pPr>
+        <w:ind w:left="3600" w:hanging="360"/>
+      </w:pPr>
+    </w:lvl>
+    <w:lvl w:ilvl="5" w:tplc="0409001B" w:tentative="1">
+      <w:start w:val="1"/>
+      <w:numFmt w:val="lowerRoman"/>
+      <w:lvlText w:val="%6."/>
+      <w:lvlJc w:val="right"/>
+      <w:pPr>
+        <w:ind w:left="4320" w:hanging="180"/>
+      </w:pPr>
+    </w:lvl>
+    <w:lvl w:ilvl="6" w:tplc="0409000F" w:tentative="1">
+      <w:start w:val="1"/>
+      <w:numFmt w:val="decimal"/>
+      <w:lvlText w:val="%7."/>
+      <w:lvlJc w:val="left"/>
+      <w:pPr>
+        <w:ind w:left="5040" w:hanging="360"/>
+      </w:pPr>
+    </w:lvl>
+    <w:lvl w:ilvl="7" w:tplc="04090019" w:tentative="1">
+      <w:start w:val="1"/>
+      <w:numFmt w:val="lowerLetter"/>
+      <w:lvlText w:val="%8."/>
+      <w:lvlJc w:val="left"/>
+      <w:pPr>
+        <w:ind w:left="5760" w:hanging="360"/>
+      </w:pPr>
+    </w:lvl>
+    <w:lvl w:ilvl="8" w:tplc="0409001B" w:tentative="1">
+      <w:start w:val="1"/>
+      <w:numFmt w:val="lowerRoman"/>
+      <w:lvlText w:val="%9."/>
+      <w:lvlJc w:val="right"/>
+      <w:pPr>
+        <w:ind w:left="6480" w:hanging="180"/>
+      </w:pPr>
+    </w:lvl>
+  </w:abstractNum>
+  <w:abstractNum w:abstractNumId="3" w15:restartNumberingAfterBreak="0">
+    <w:nsid w:val="3B1A0EBF"/>
+    <w:multiLevelType w:val="hybridMultilevel"/>
+    <w:tmpl w:val="57D02FF2"/>
+    <w:lvl w:ilvl="0" w:tplc="BA6EA8E8">
+      <w:start w:val="1"/>
+      <w:numFmt w:val="bullet"/>
+      <w:lvlText w:val="-"/>
+      <w:lvlJc w:val="left"/>
+      <w:pPr>
+        <w:ind w:left="720" w:hanging="360"/>
+      </w:pPr>
+      <w:rPr>
+        <w:rFonts w:ascii="Cambria" w:eastAsia="Cambria" w:hAnsi="Cambria" w:cs="Cambria" w:hint="default"/>
+      </w:rPr>
+    </w:lvl>
+    <w:lvl w:ilvl="1" w:tplc="04090003" w:tentative="1">
+      <w:start w:val="1"/>
+      <w:numFmt w:val="bullet"/>
+      <w:lvlText w:val="o"/>
+      <w:lvlJc w:val="left"/>
+      <w:pPr>
+        <w:ind w:left="1440" w:hanging="360"/>
+      </w:pPr>
+      <w:rPr>
+        <w:rFonts w:ascii="Courier New" w:hAnsi="Courier New" w:cs="Courier New" w:hint="default"/>
+      </w:rPr>
+    </w:lvl>
+    <w:lvl w:ilvl="2" w:tplc="04090005" w:tentative="1">
+      <w:start w:val="1"/>
+      <w:numFmt w:val="bullet"/>
+      <w:lvlText w:val=""/>
+      <w:lvlJc w:val="left"/>
+      <w:pPr>
+        <w:ind w:left="2160" w:hanging="360"/>
+      </w:pPr>
+      <w:rPr>
+        <w:rFonts w:ascii="Wingdings" w:hAnsi="Wingdings" w:hint="default"/>
+      </w:rPr>
+    </w:lvl>
+    <w:lvl w:ilvl="3" w:tplc="04090001" w:tentative="1">
+      <w:start w:val="1"/>
+      <w:numFmt w:val="bullet"/>
+      <w:lvlText w:val=""/>
+      <w:lvlJc w:val="left"/>
+      <w:pPr>
+        <w:ind w:left="2880" w:hanging="360"/>
+      </w:pPr>
+      <w:rPr>
+        <w:rFonts w:ascii="Symbol" w:hAnsi="Symbol" w:hint="default"/>
+      </w:rPr>
+    </w:lvl>
+    <w:lvl w:ilvl="4" w:tplc="04090003" w:tentative="1">
+      <w:start w:val="1"/>
+      <w:numFmt w:val="bullet"/>
+      <w:lvlText w:val="o"/>
+      <w:lvlJc w:val="left"/>
+      <w:pPr>
+        <w:ind w:left="3600" w:hanging="360"/>
+      </w:pPr>
+      <w:rPr>
+        <w:rFonts w:ascii="Courier New" w:hAnsi="Courier New" w:cs="Courier New" w:hint="default"/>
+      </w:rPr>
+    </w:lvl>
+    <w:lvl w:ilvl="5" w:tplc="04090005" w:tentative="1">
+      <w:start w:val="1"/>
+      <w:numFmt w:val="bullet"/>
+      <w:lvlText w:val=""/>
+      <w:lvlJc w:val="left"/>
+      <w:pPr>
+        <w:ind w:left="4320" w:hanging="360"/>
+      </w:pPr>
+      <w:rPr>
+        <w:rFonts w:ascii="Wingdings" w:hAnsi="Wingdings" w:hint="default"/>
+      </w:rPr>
+    </w:lvl>
+    <w:lvl w:ilvl="6" w:tplc="04090001" w:tentative="1">
+      <w:start w:val="1"/>
+      <w:numFmt w:val="bullet"/>
+      <w:lvlText w:val=""/>
+      <w:lvlJc w:val="left"/>
+      <w:pPr>
+        <w:ind w:left="5040" w:hanging="360"/>
+      </w:pPr>
+      <w:rPr>
+        <w:rFonts w:ascii="Symbol" w:hAnsi="Symbol" w:hint="default"/>
+      </w:rPr>
+    </w:lvl>
+    <w:lvl w:ilvl="7" w:tplc="04090003" w:tentative="1">
+      <w:start w:val="1"/>
+      <w:numFmt w:val="bullet"/>
+      <w:lvlText w:val="o"/>
+      <w:lvlJc w:val="left"/>
+      <w:pPr>
+        <w:ind w:left="5760" w:hanging="360"/>
+      </w:pPr>
+      <w:rPr>
+        <w:rFonts w:ascii="Courier New" w:hAnsi="Courier New" w:cs="Courier New" w:hint="default"/>
+      </w:rPr>
+    </w:lvl>
+    <w:lvl w:ilvl="8" w:tplc="04090005" w:tentative="1">
+      <w:start w:val="1"/>
+      <w:numFmt w:val="bullet"/>
+      <w:lvlText w:val=""/>
+      <w:lvlJc w:val="left"/>
+      <w:pPr>
+        <w:ind w:left="6480" w:hanging="360"/>
+      </w:pPr>
+      <w:rPr>
+        <w:rFonts w:ascii="Wingdings" w:hAnsi="Wingdings" w:hint="default"/>
+      </w:rPr>
+    </w:lvl>
+  </w:abstractNum>
+  <w:abstractNum w:abstractNumId="4" w15:restartNumberingAfterBreak="0">
     <w:nsid w:val="45E65B8A"/>
     <w:multiLevelType w:val="hybridMultilevel"/>
     <w:tmpl w:val="BF3043BC"/>
@@ -748,7 +1444,7 @@
       </w:pPr>
     </w:lvl>
   </w:abstractNum>
-  <w:abstractNum w:abstractNumId="2" w15:restartNumberingAfterBreak="0">
+  <w:abstractNum w:abstractNumId="5" w15:restartNumberingAfterBreak="0">
     <w:nsid w:val="47542602"/>
     <w:multiLevelType w:val="hybridMultilevel"/>
     <w:tmpl w:val="F2066BB4"/>
@@ -763,6 +1459,92 @@
       <w:rPr>
         <w:rFonts w:hint="default"/>
       </w:rPr>
+    </w:lvl>
+    <w:lvl w:ilvl="1" w:tplc="04090019" w:tentative="1">
+      <w:start w:val="1"/>
+      <w:numFmt w:val="lowerLetter"/>
+      <w:lvlText w:val="%2."/>
+      <w:lvlJc w:val="left"/>
+      <w:pPr>
+        <w:ind w:left="1440" w:hanging="360"/>
+      </w:pPr>
+    </w:lvl>
+    <w:lvl w:ilvl="2" w:tplc="0409001B" w:tentative="1">
+      <w:start w:val="1"/>
+      <w:numFmt w:val="lowerRoman"/>
+      <w:lvlText w:val="%3."/>
+      <w:lvlJc w:val="right"/>
+      <w:pPr>
+        <w:ind w:left="2160" w:hanging="180"/>
+      </w:pPr>
+    </w:lvl>
+    <w:lvl w:ilvl="3" w:tplc="0409000F" w:tentative="1">
+      <w:start w:val="1"/>
+      <w:numFmt w:val="decimal"/>
+      <w:lvlText w:val="%4."/>
+      <w:lvlJc w:val="left"/>
+      <w:pPr>
+        <w:ind w:left="2880" w:hanging="360"/>
+      </w:pPr>
+    </w:lvl>
+    <w:lvl w:ilvl="4" w:tplc="04090019" w:tentative="1">
+      <w:start w:val="1"/>
+      <w:numFmt w:val="lowerLetter"/>
+      <w:lvlText w:val="%5."/>
+      <w:lvlJc w:val="left"/>
+      <w:pPr>
+        <w:ind w:left="3600" w:hanging="360"/>
+      </w:pPr>
+    </w:lvl>
+    <w:lvl w:ilvl="5" w:tplc="0409001B" w:tentative="1">
+      <w:start w:val="1"/>
+      <w:numFmt w:val="lowerRoman"/>
+      <w:lvlText w:val="%6."/>
+      <w:lvlJc w:val="right"/>
+      <w:pPr>
+        <w:ind w:left="4320" w:hanging="180"/>
+      </w:pPr>
+    </w:lvl>
+    <w:lvl w:ilvl="6" w:tplc="0409000F" w:tentative="1">
+      <w:start w:val="1"/>
+      <w:numFmt w:val="decimal"/>
+      <w:lvlText w:val="%7."/>
+      <w:lvlJc w:val="left"/>
+      <w:pPr>
+        <w:ind w:left="5040" w:hanging="360"/>
+      </w:pPr>
+    </w:lvl>
+    <w:lvl w:ilvl="7" w:tplc="04090019" w:tentative="1">
+      <w:start w:val="1"/>
+      <w:numFmt w:val="lowerLetter"/>
+      <w:lvlText w:val="%8."/>
+      <w:lvlJc w:val="left"/>
+      <w:pPr>
+        <w:ind w:left="5760" w:hanging="360"/>
+      </w:pPr>
+    </w:lvl>
+    <w:lvl w:ilvl="8" w:tplc="0409001B" w:tentative="1">
+      <w:start w:val="1"/>
+      <w:numFmt w:val="lowerRoman"/>
+      <w:lvlText w:val="%9."/>
+      <w:lvlJc w:val="right"/>
+      <w:pPr>
+        <w:ind w:left="6480" w:hanging="180"/>
+      </w:pPr>
+    </w:lvl>
+  </w:abstractNum>
+  <w:abstractNum w:abstractNumId="6" w15:restartNumberingAfterBreak="0">
+    <w:nsid w:val="49AF15AF"/>
+    <w:multiLevelType w:val="hybridMultilevel"/>
+    <w:tmpl w:val="1D78D7D4"/>
+    <w:lvl w:ilvl="0" w:tplc="0409000F">
+      <w:start w:val="1"/>
+      <w:numFmt w:val="decimal"/>
+      <w:lvlText w:val="%1."/>
+      <w:lvlJc w:val="left"/>
+      <w:pPr>
+        <w:ind w:left="720" w:hanging="360"/>
+      </w:pPr>
     </w:lvl>
     <w:lvl w:ilvl="1" w:tplc="04090019" w:tentative="1">
       <w:start w:val="1"/>
@@ -841,10 +1623,22 @@
     <w:abstractNumId w:val="0"/>
   </w:num>
   <w:num w:numId="2">
+    <w:abstractNumId w:val="5"/>
+  </w:num>
+  <w:num w:numId="3">
+    <w:abstractNumId w:val="4"/>
+  </w:num>
+  <w:num w:numId="4">
+    <w:abstractNumId w:val="1"/>
+  </w:num>
+  <w:num w:numId="5">
+    <w:abstractNumId w:val="6"/>
+  </w:num>
+  <w:num w:numId="6">
     <w:abstractNumId w:val="2"/>
   </w:num>
-  <w:num w:numId="3">
-    <w:abstractNumId w:val="1"/>
+  <w:num w:numId="7">
+    <w:abstractNumId w:val="3"/>
   </w:num>
 </w:numbering>
 </file>

</xml_diff>